<commit_message>
Add Seamless Cloning(importing gradients)
</commit_message>
<xml_diff>
--- a/Poisson Image Editing Coursework.docx
+++ b/Poisson Image Editing Coursework.docx
@@ -444,25 +444,7 @@
             <w:szCs w:val="25"/>
             <w:u w:val="single"/>
           </w:rPr>
-          <w:t>Poisson imag</w:t>
-        </w:r>
-        <w:r>
-          <w:rPr>
-            <w:color w:val="1155CC"/>
-            <w:sz w:val="25"/>
-            <w:szCs w:val="25"/>
-            <w:u w:val="single"/>
-          </w:rPr>
-          <w:t>e</w:t>
-        </w:r>
-        <w:r>
-          <w:rPr>
-            <w:color w:val="1155CC"/>
-            <w:sz w:val="25"/>
-            <w:szCs w:val="25"/>
-            <w:u w:val="single"/>
-          </w:rPr>
-          <w:t xml:space="preserve"> editing</w:t>
+          <w:t>Poisson image editing</w:t>
         </w:r>
       </w:hyperlink>
       <w:r>
@@ -535,22 +517,22 @@
           <w:sz w:val="25"/>
           <w:szCs w:val="25"/>
         </w:rPr>
+        <w:t xml:space="preserve">Task 1 (25 points) </w:t>
+      </w:r>
+    </w:p>
+    <w:p>
+      <w:pPr>
+        <w:rPr>
+          <w:sz w:val="25"/>
+          <w:szCs w:val="25"/>
+        </w:rPr>
+      </w:pPr>
+      <w:r>
+        <w:rPr>
+          <w:sz w:val="25"/>
+          <w:szCs w:val="25"/>
+        </w:rPr>
         <w:lastRenderedPageBreak/>
-        <w:t xml:space="preserve">Task 1 (25 points) </w:t>
-      </w:r>
-    </w:p>
-    <w:p>
-      <w:pPr>
-        <w:rPr>
-          <w:sz w:val="25"/>
-          <w:szCs w:val="25"/>
-        </w:rPr>
-      </w:pPr>
-      <w:r>
-        <w:rPr>
-          <w:sz w:val="25"/>
-          <w:szCs w:val="25"/>
-        </w:rPr>
         <w:t xml:space="preserve">Select a grayscale image. Mark out a region using a polygon (you can use </w:t>
       </w:r>
       <w:proofErr w:type="spellStart"/>
@@ -567,7 +549,37 @@
           <w:sz w:val="25"/>
           <w:szCs w:val="25"/>
         </w:rPr>
-        <w:t xml:space="preserve">). Remove the selected region and fill it in using Equation (2) in the paper. You are solving for unknown intensity values inside the region R. Test the method in smooth regions and also in regions with edges (high-frequency). Also report the </w:t>
+        <w:t xml:space="preserve">). Remove the selected region and fill it in using Equation (2) in the paper. You are solving for unknown intensity values inside the region R. Test the method in </w:t>
+      </w:r>
+      <w:r>
+        <w:rPr>
+          <w:sz w:val="25"/>
+          <w:szCs w:val="25"/>
+          <w:highlight w:val="yellow"/>
+        </w:rPr>
+        <w:t>smooth regions</w:t>
+      </w:r>
+      <w:r>
+        <w:rPr>
+          <w:sz w:val="25"/>
+          <w:szCs w:val="25"/>
+        </w:rPr>
+        <w:t xml:space="preserve"> and also in regions </w:t>
+      </w:r>
+      <w:r>
+        <w:rPr>
+          <w:sz w:val="25"/>
+          <w:szCs w:val="25"/>
+          <w:highlight w:val="yellow"/>
+        </w:rPr>
+        <w:t>with edges</w:t>
+      </w:r>
+      <w:r>
+        <w:rPr>
+          <w:sz w:val="25"/>
+          <w:szCs w:val="25"/>
+        </w:rPr>
+        <w:t xml:space="preserve"> (high-frequency). Also report the </w:t>
       </w:r>
       <w:proofErr w:type="spellStart"/>
       <w:r>
@@ -583,7 +595,37 @@
           <w:sz w:val="25"/>
           <w:szCs w:val="25"/>
         </w:rPr>
-        <w:t xml:space="preserve"> as the size of the selected region increases.</w:t>
+        <w:t xml:space="preserve"> as </w:t>
+      </w:r>
+      <w:r>
+        <w:rPr>
+          <w:sz w:val="25"/>
+          <w:szCs w:val="25"/>
+          <w:highlight w:val="yellow"/>
+        </w:rPr>
+        <w:t>the size</w:t>
+      </w:r>
+      <w:r>
+        <w:rPr>
+          <w:sz w:val="25"/>
+          <w:szCs w:val="25"/>
+        </w:rPr>
+        <w:t xml:space="preserve"> of the selected region </w:t>
+      </w:r>
+      <w:r>
+        <w:rPr>
+          <w:sz w:val="25"/>
+          <w:szCs w:val="25"/>
+          <w:highlight w:val="yellow"/>
+        </w:rPr>
+        <w:t>increases</w:t>
+      </w:r>
+      <w:r>
+        <w:rPr>
+          <w:sz w:val="25"/>
+          <w:szCs w:val="25"/>
+        </w:rPr>
+        <w:t>.</w:t>
       </w:r>
     </w:p>
     <w:p>

</xml_diff>

<commit_message>
Add Seamless Cloning(importing dradients) RGB
</commit_message>
<xml_diff>
--- a/Poisson Image Editing Coursework.docx
+++ b/Poisson Image Editing Coursework.docx
@@ -665,7 +665,52 @@
           <w:sz w:val="25"/>
           <w:szCs w:val="25"/>
         </w:rPr>
-        <w:t xml:space="preserve">Now we are ready to try ‘seamless cloning’. The relevant Equations are (9) to (11). Perform both versions (a) importing gradients and (b) mixing gradients. Select images you like to edit and show interesting effects. </w:t>
+        <w:t>Now we are ready to try ‘</w:t>
+      </w:r>
+      <w:r>
+        <w:rPr>
+          <w:sz w:val="25"/>
+          <w:szCs w:val="25"/>
+          <w:highlight w:val="yellow"/>
+        </w:rPr>
+        <w:t>seamless cloning</w:t>
+      </w:r>
+      <w:r>
+        <w:rPr>
+          <w:sz w:val="25"/>
+          <w:szCs w:val="25"/>
+        </w:rPr>
+        <w:t xml:space="preserve">’. The relevant Equations are (9) to (11). Perform both versions (a) </w:t>
+      </w:r>
+      <w:r>
+        <w:rPr>
+          <w:sz w:val="25"/>
+          <w:szCs w:val="25"/>
+          <w:highlight w:val="yellow"/>
+        </w:rPr>
+        <w:t>importing gradients</w:t>
+      </w:r>
+      <w:r>
+        <w:rPr>
+          <w:sz w:val="25"/>
+          <w:szCs w:val="25"/>
+        </w:rPr>
+        <w:t xml:space="preserve"> and (b) </w:t>
+      </w:r>
+      <w:r>
+        <w:rPr>
+          <w:sz w:val="25"/>
+          <w:szCs w:val="25"/>
+          <w:highlight w:val="yellow"/>
+        </w:rPr>
+        <w:t>mixing gradients</w:t>
+      </w:r>
+      <w:r>
+        <w:rPr>
+          <w:sz w:val="25"/>
+          <w:szCs w:val="25"/>
+        </w:rPr>
+        <w:t xml:space="preserve">. Select images you like to edit and show interesting effects. </w:t>
       </w:r>
     </w:p>
     <w:p>
@@ -705,7 +750,22 @@
           <w:sz w:val="25"/>
           <w:szCs w:val="25"/>
         </w:rPr>
-        <w:t xml:space="preserve">Repeat task 2a for </w:t>
+        <w:t xml:space="preserve">Repeat task </w:t>
+      </w:r>
+      <w:r>
+        <w:rPr>
+          <w:sz w:val="25"/>
+          <w:szCs w:val="25"/>
+          <w:highlight w:val="yellow"/>
+        </w:rPr>
+        <w:t>2a</w:t>
+      </w:r>
+      <w:r>
+        <w:rPr>
+          <w:sz w:val="25"/>
+          <w:szCs w:val="25"/>
+        </w:rPr>
+        <w:t xml:space="preserve"> for </w:t>
       </w:r>
       <w:proofErr w:type="spellStart"/>
       <w:r>
@@ -776,22 +836,97 @@
           <w:sz w:val="25"/>
           <w:szCs w:val="25"/>
         </w:rPr>
-        <w:t>Implement only one of the selection editing effects described in Section</w:t>
-      </w:r>
-    </w:p>
-    <w:p>
-      <w:pPr>
-        <w:rPr>
-          <w:sz w:val="25"/>
-          <w:szCs w:val="25"/>
-        </w:rPr>
-      </w:pPr>
-      <w:r>
-        <w:rPr>
-          <w:sz w:val="25"/>
-          <w:szCs w:val="25"/>
-        </w:rPr>
-        <w:t>4 of the paper. You can decide between: texture flattening, local illumination changes, local colour changes or seamless tiling.</w:t>
+        <w:t xml:space="preserve">Implement </w:t>
+      </w:r>
+      <w:r>
+        <w:rPr>
+          <w:sz w:val="25"/>
+          <w:szCs w:val="25"/>
+          <w:highlight w:val="yellow"/>
+        </w:rPr>
+        <w:t>only one</w:t>
+      </w:r>
+      <w:r>
+        <w:rPr>
+          <w:sz w:val="25"/>
+          <w:szCs w:val="25"/>
+        </w:rPr>
+        <w:t xml:space="preserve"> of the selection editing effects described in Section</w:t>
+      </w:r>
+    </w:p>
+    <w:p>
+      <w:pPr>
+        <w:rPr>
+          <w:sz w:val="25"/>
+          <w:szCs w:val="25"/>
+        </w:rPr>
+      </w:pPr>
+      <w:r>
+        <w:rPr>
+          <w:sz w:val="25"/>
+          <w:szCs w:val="25"/>
+        </w:rPr>
+        <w:t xml:space="preserve">4 of the paper. You can decide between: </w:t>
+      </w:r>
+      <w:r>
+        <w:rPr>
+          <w:sz w:val="25"/>
+          <w:szCs w:val="25"/>
+          <w:highlight w:val="yellow"/>
+        </w:rPr>
+        <w:t>texture flattening</w:t>
+      </w:r>
+      <w:r>
+        <w:rPr>
+          <w:sz w:val="25"/>
+          <w:szCs w:val="25"/>
+        </w:rPr>
+        <w:t xml:space="preserve">, </w:t>
+      </w:r>
+      <w:r>
+        <w:rPr>
+          <w:sz w:val="25"/>
+          <w:szCs w:val="25"/>
+          <w:highlight w:val="yellow"/>
+        </w:rPr>
+        <w:t>local illumination changes</w:t>
+      </w:r>
+      <w:r>
+        <w:rPr>
+          <w:sz w:val="25"/>
+          <w:szCs w:val="25"/>
+        </w:rPr>
+        <w:t xml:space="preserve">, </w:t>
+      </w:r>
+      <w:r>
+        <w:rPr>
+          <w:sz w:val="25"/>
+          <w:szCs w:val="25"/>
+          <w:highlight w:val="yellow"/>
+        </w:rPr>
+        <w:t>local colour changes</w:t>
+      </w:r>
+      <w:r>
+        <w:rPr>
+          <w:sz w:val="25"/>
+          <w:szCs w:val="25"/>
+        </w:rPr>
+        <w:t xml:space="preserve"> or </w:t>
+      </w:r>
+      <w:r>
+        <w:rPr>
+          <w:sz w:val="25"/>
+          <w:szCs w:val="25"/>
+          <w:highlight w:val="yellow"/>
+        </w:rPr>
+        <w:t>seamless tiling</w:t>
+      </w:r>
+      <w:r>
+        <w:rPr>
+          <w:sz w:val="25"/>
+          <w:szCs w:val="25"/>
+        </w:rPr>
+        <w:t>.</w:t>
       </w:r>
     </w:p>
     <w:p/>

</xml_diff>